<commit_message>
create another version of word
</commit_message>
<xml_diff>
--- a/Afolabi Cardoso Resume.docx
+++ b/Afolabi Cardoso Resume.docx
@@ -892,7 +892,6 @@
         </w:rPr>
         <w:t xml:space="preserve">Using the </w:t>
       </w:r>
-      <w:proofErr w:type="spellStart"/>
       <w:r>
         <w:rPr>
           <w:rFonts w:asciiTheme="minorHAnsi" w:hAnsiTheme="minorHAnsi" w:cstheme="minorHAnsi"/>
@@ -909,17 +908,7 @@
           <w:sz w:val="20"/>
           <w:szCs w:val="20"/>
         </w:rPr>
-        <w:t>ushshift</w:t>
-      </w:r>
-      <w:proofErr w:type="spellEnd"/>
-      <w:r>
-        <w:rPr>
-          <w:rFonts w:asciiTheme="minorHAnsi" w:hAnsiTheme="minorHAnsi" w:cstheme="minorHAnsi"/>
-          <w:spacing w:val="-1"/>
-          <w:sz w:val="20"/>
-          <w:szCs w:val="20"/>
-        </w:rPr>
-        <w:t xml:space="preserve"> API, I </w:t>
+        <w:t xml:space="preserve">ushshift API, I </w:t>
       </w:r>
       <w:r>
         <w:rPr>
@@ -1028,6 +1017,87 @@
           <w:szCs w:val="20"/>
         </w:rPr>
         <w:t>new post belonged to.</w:t>
+      </w:r>
+    </w:p>
+    <w:p>
+      <w:pPr>
+        <w:rPr>
+          <w:rFonts w:asciiTheme="minorHAnsi" w:hAnsiTheme="minorHAnsi" w:cstheme="minorHAnsi"/>
+          <w:spacing w:val="-1"/>
+          <w:sz w:val="20"/>
+          <w:szCs w:val="20"/>
+        </w:rPr>
+      </w:pPr>
+    </w:p>
+    <w:p>
+      <w:pPr>
+        <w:rPr>
+          <w:rFonts w:asciiTheme="minorHAnsi" w:hAnsiTheme="minorHAnsi" w:cstheme="minorHAnsi"/>
+          <w:spacing w:val="-1"/>
+          <w:sz w:val="20"/>
+          <w:szCs w:val="20"/>
+        </w:rPr>
+      </w:pPr>
+      <w:r>
+        <w:rPr>
+          <w:rFonts w:asciiTheme="minorHAnsi" w:hAnsiTheme="minorHAnsi" w:cstheme="minorHAnsi"/>
+          <w:b/>
+          <w:bCs/>
+          <w:spacing w:val="-1"/>
+          <w:sz w:val="20"/>
+          <w:szCs w:val="20"/>
+        </w:rPr>
+        <w:t xml:space="preserve">Afrobeats Music Recommendation System – </w:t>
+      </w:r>
+      <w:r>
+        <w:rPr>
+          <w:rFonts w:asciiTheme="minorHAnsi" w:hAnsiTheme="minorHAnsi" w:cstheme="minorHAnsi"/>
+          <w:spacing w:val="-1"/>
+          <w:sz w:val="20"/>
+          <w:szCs w:val="20"/>
+        </w:rPr>
+        <w:t xml:space="preserve">Clustering </w:t>
+      </w:r>
+    </w:p>
+    <w:p>
+      <w:r>
+        <w:rPr>
+          <w:rFonts w:asciiTheme="minorHAnsi" w:hAnsiTheme="minorHAnsi" w:cstheme="minorHAnsi"/>
+          <w:spacing w:val="-1"/>
+          <w:sz w:val="20"/>
+          <w:szCs w:val="20"/>
+        </w:rPr>
+        <w:t>Music recommendation</w:t>
+      </w:r>
+      <w:r>
+        <w:rPr>
+          <w:rFonts w:asciiTheme="minorHAnsi" w:hAnsiTheme="minorHAnsi" w:cstheme="minorHAnsi"/>
+          <w:spacing w:val="-1"/>
+          <w:sz w:val="20"/>
+          <w:szCs w:val="20"/>
+        </w:rPr>
+        <w:t xml:space="preserve"> system that recommends an Afrobeats playlist that closely matches any given playlist. Using the Spotify API, I fetched 5000 Afrobeats songs, based on their musical features I developed a </w:t>
+      </w:r>
+      <w:r>
+        <w:rPr>
+          <w:rFonts w:asciiTheme="minorHAnsi" w:hAnsiTheme="minorHAnsi" w:cstheme="minorHAnsi"/>
+          <w:spacing w:val="-1"/>
+          <w:sz w:val="20"/>
+          <w:szCs w:val="20"/>
+        </w:rPr>
+        <w:t>K</w:t>
+      </w:r>
+      <w:r>
+        <w:rPr>
+          <w:rFonts w:asciiTheme="minorHAnsi" w:hAnsiTheme="minorHAnsi" w:cstheme="minorHAnsi"/>
+          <w:spacing w:val="-1"/>
+          <w:sz w:val="20"/>
+          <w:szCs w:val="20"/>
+        </w:rPr>
+        <w:t>-means clustering algorithm that grouped similar songs together.</w:t>
+      </w:r>
+      <w:r>
+        <w:t xml:space="preserve"> </w:t>
       </w:r>
     </w:p>
     <w:p/>
@@ -1971,323 +2041,6 @@
           <w:szCs w:val="20"/>
         </w:rPr>
         <w:t>egulations</w:t>
-      </w:r>
-    </w:p>
-    <w:p>
-      <w:pPr>
-        <w:pStyle w:val="BodyText"/>
-        <w:kinsoku w:val="0"/>
-        <w:overflowPunct w:val="0"/>
-        <w:spacing w:line="245" w:lineRule="exact"/>
-        <w:ind w:left="1187" w:right="821" w:firstLine="0"/>
-        <w:rPr>
-          <w:rFonts w:asciiTheme="minorHAnsi" w:hAnsiTheme="minorHAnsi" w:cstheme="minorHAnsi"/>
-          <w:spacing w:val="-1"/>
-        </w:rPr>
-      </w:pPr>
-    </w:p>
-    <w:p>
-      <w:pPr>
-        <w:pStyle w:val="BodyText"/>
-        <w:kinsoku w:val="0"/>
-        <w:overflowPunct w:val="0"/>
-        <w:spacing w:line="245" w:lineRule="exact"/>
-        <w:ind w:left="0" w:right="-540" w:firstLine="0"/>
-        <w:rPr>
-          <w:rFonts w:asciiTheme="minorHAnsi" w:hAnsiTheme="minorHAnsi" w:cstheme="minorHAnsi"/>
-          <w:spacing w:val="-1"/>
-          <w:sz w:val="20"/>
-          <w:szCs w:val="20"/>
-        </w:rPr>
-      </w:pPr>
-      <w:r>
-        <w:rPr>
-          <w:rFonts w:asciiTheme="minorHAnsi" w:hAnsiTheme="minorHAnsi" w:cstheme="minorHAnsi"/>
-          <w:b/>
-          <w:bCs/>
-          <w:spacing w:val="-1"/>
-          <w:sz w:val="20"/>
-          <w:szCs w:val="20"/>
-        </w:rPr>
-        <w:t>TourHelicopter.com</w:t>
-      </w:r>
-      <w:r>
-        <w:rPr>
-          <w:rFonts w:asciiTheme="minorHAnsi" w:hAnsiTheme="minorHAnsi" w:cstheme="minorHAnsi"/>
-          <w:b/>
-          <w:bCs/>
-          <w:spacing w:val="-1"/>
-          <w:sz w:val="20"/>
-          <w:szCs w:val="20"/>
-        </w:rPr>
-        <w:t xml:space="preserve"> - </w:t>
-      </w:r>
-      <w:r>
-        <w:rPr>
-          <w:rFonts w:asciiTheme="minorHAnsi" w:hAnsiTheme="minorHAnsi" w:cstheme="minorHAnsi"/>
-          <w:iCs/>
-          <w:spacing w:val="-1"/>
-          <w:sz w:val="20"/>
-          <w:szCs w:val="20"/>
-        </w:rPr>
-        <w:t>Tour Guide and Pilot</w:t>
-      </w:r>
-      <w:r>
-        <w:rPr>
-          <w:rFonts w:asciiTheme="minorHAnsi" w:hAnsiTheme="minorHAnsi" w:cstheme="minorHAnsi"/>
-          <w:iCs/>
-          <w:spacing w:val="-1"/>
-          <w:sz w:val="20"/>
-          <w:szCs w:val="20"/>
-        </w:rPr>
-        <w:t xml:space="preserve">, </w:t>
-      </w:r>
-      <w:r>
-        <w:rPr>
-          <w:rFonts w:asciiTheme="minorHAnsi" w:hAnsiTheme="minorHAnsi" w:cstheme="minorHAnsi"/>
-          <w:spacing w:val="-1"/>
-          <w:sz w:val="20"/>
-          <w:szCs w:val="20"/>
-        </w:rPr>
-        <w:t>Pembroke Pines, Florida</w:t>
-      </w:r>
-      <w:r>
-        <w:rPr>
-          <w:rFonts w:asciiTheme="minorHAnsi" w:hAnsiTheme="minorHAnsi" w:cstheme="minorHAnsi"/>
-          <w:spacing w:val="-1"/>
-          <w:sz w:val="20"/>
-          <w:szCs w:val="20"/>
-        </w:rPr>
-        <w:t xml:space="preserve"> </w:t>
-      </w:r>
-      <w:r>
-        <w:rPr>
-          <w:rFonts w:asciiTheme="minorHAnsi" w:hAnsiTheme="minorHAnsi" w:cstheme="minorHAnsi"/>
-          <w:spacing w:val="-1"/>
-          <w:sz w:val="20"/>
-          <w:szCs w:val="20"/>
-        </w:rPr>
-        <w:tab/>
-      </w:r>
-      <w:r>
-        <w:rPr>
-          <w:rFonts w:asciiTheme="minorHAnsi" w:hAnsiTheme="minorHAnsi" w:cstheme="minorHAnsi"/>
-          <w:spacing w:val="-1"/>
-          <w:sz w:val="20"/>
-          <w:szCs w:val="20"/>
-        </w:rPr>
-        <w:tab/>
-      </w:r>
-      <w:r>
-        <w:rPr>
-          <w:rFonts w:asciiTheme="minorHAnsi" w:hAnsiTheme="minorHAnsi" w:cstheme="minorHAnsi"/>
-          <w:spacing w:val="-1"/>
-          <w:sz w:val="20"/>
-          <w:szCs w:val="20"/>
-        </w:rPr>
-        <w:tab/>
-      </w:r>
-      <w:r>
-        <w:rPr>
-          <w:rFonts w:asciiTheme="minorHAnsi" w:hAnsiTheme="minorHAnsi" w:cstheme="minorHAnsi"/>
-          <w:spacing w:val="-1"/>
-          <w:sz w:val="20"/>
-          <w:szCs w:val="20"/>
-        </w:rPr>
-        <w:tab/>
-      </w:r>
-      <w:r>
-        <w:rPr>
-          <w:rFonts w:asciiTheme="minorHAnsi" w:hAnsiTheme="minorHAnsi" w:cstheme="minorHAnsi"/>
-          <w:spacing w:val="-1"/>
-          <w:sz w:val="20"/>
-          <w:szCs w:val="20"/>
-        </w:rPr>
-        <w:tab/>
-      </w:r>
-      <w:r>
-        <w:rPr>
-          <w:rFonts w:asciiTheme="minorHAnsi" w:hAnsiTheme="minorHAnsi" w:cstheme="minorHAnsi"/>
-          <w:spacing w:val="-1"/>
-          <w:sz w:val="20"/>
-          <w:szCs w:val="20"/>
-        </w:rPr>
-        <w:tab/>
-      </w:r>
-      <w:r>
-        <w:rPr>
-          <w:rFonts w:asciiTheme="majorHAnsi" w:hAnsiTheme="majorHAnsi" w:cstheme="majorHAnsi"/>
-          <w:spacing w:val="-1"/>
-          <w:sz w:val="20"/>
-          <w:szCs w:val="20"/>
-        </w:rPr>
-        <w:t>05/2018 – 12/2018</w:t>
-      </w:r>
-    </w:p>
-    <w:p>
-      <w:pPr>
-        <w:pStyle w:val="BodyText"/>
-        <w:numPr>
-          <w:ilvl w:val="0"/>
-          <w:numId w:val="21"/>
-        </w:numPr>
-        <w:kinsoku w:val="0"/>
-        <w:overflowPunct w:val="0"/>
-        <w:spacing w:line="245" w:lineRule="exact"/>
-        <w:rPr>
-          <w:rFonts w:asciiTheme="minorHAnsi" w:hAnsiTheme="minorHAnsi" w:cstheme="minorHAnsi"/>
-          <w:spacing w:val="-1"/>
-          <w:sz w:val="20"/>
-          <w:szCs w:val="20"/>
-        </w:rPr>
-      </w:pPr>
-      <w:r>
-        <w:rPr>
-          <w:rFonts w:asciiTheme="minorHAnsi" w:hAnsiTheme="minorHAnsi" w:cstheme="minorHAnsi"/>
-          <w:spacing w:val="-1"/>
-          <w:sz w:val="20"/>
-          <w:szCs w:val="20"/>
-        </w:rPr>
-        <w:t>Performed preflight inspections of all the aircraft and ensur</w:t>
-      </w:r>
-      <w:r>
-        <w:rPr>
-          <w:rFonts w:asciiTheme="minorHAnsi" w:hAnsiTheme="minorHAnsi" w:cstheme="minorHAnsi"/>
-          <w:spacing w:val="-1"/>
-          <w:sz w:val="20"/>
-          <w:szCs w:val="20"/>
-        </w:rPr>
-        <w:t>ed</w:t>
-      </w:r>
-      <w:r>
-        <w:rPr>
-          <w:rFonts w:asciiTheme="minorHAnsi" w:hAnsiTheme="minorHAnsi" w:cstheme="minorHAnsi"/>
-          <w:spacing w:val="-1"/>
-          <w:sz w:val="20"/>
-          <w:szCs w:val="20"/>
-        </w:rPr>
-        <w:t xml:space="preserve"> all aircrafts were fueled for the day’s operations</w:t>
-      </w:r>
-    </w:p>
-    <w:p>
-      <w:pPr>
-        <w:pStyle w:val="BodyText"/>
-        <w:widowControl w:val="0"/>
-        <w:numPr>
-          <w:ilvl w:val="0"/>
-          <w:numId w:val="9"/>
-        </w:numPr>
-        <w:kinsoku w:val="0"/>
-        <w:overflowPunct w:val="0"/>
-        <w:autoSpaceDE w:val="0"/>
-        <w:autoSpaceDN w:val="0"/>
-        <w:adjustRightInd w:val="0"/>
-        <w:spacing w:line="245" w:lineRule="exact"/>
-        <w:rPr>
-          <w:rFonts w:asciiTheme="minorHAnsi" w:hAnsiTheme="minorHAnsi" w:cstheme="minorHAnsi"/>
-          <w:spacing w:val="-1"/>
-          <w:sz w:val="20"/>
-          <w:szCs w:val="20"/>
-        </w:rPr>
-      </w:pPr>
-      <w:r>
-        <w:rPr>
-          <w:rFonts w:asciiTheme="minorHAnsi" w:hAnsiTheme="minorHAnsi" w:cstheme="minorHAnsi"/>
-          <w:spacing w:val="-1"/>
-          <w:sz w:val="20"/>
-          <w:szCs w:val="20"/>
-        </w:rPr>
-        <w:t>Received customer bookings</w:t>
-      </w:r>
-      <w:r>
-        <w:rPr>
-          <w:rFonts w:asciiTheme="minorHAnsi" w:hAnsiTheme="minorHAnsi" w:cstheme="minorHAnsi"/>
-          <w:spacing w:val="-1"/>
-          <w:sz w:val="20"/>
-          <w:szCs w:val="20"/>
-        </w:rPr>
-        <w:t xml:space="preserve"> and schedul</w:t>
-      </w:r>
-      <w:r>
-        <w:rPr>
-          <w:rFonts w:asciiTheme="minorHAnsi" w:hAnsiTheme="minorHAnsi" w:cstheme="minorHAnsi"/>
-          <w:spacing w:val="-1"/>
-          <w:sz w:val="20"/>
-          <w:szCs w:val="20"/>
-        </w:rPr>
-        <w:t xml:space="preserve">ed </w:t>
-      </w:r>
-      <w:r>
-        <w:rPr>
-          <w:rFonts w:asciiTheme="minorHAnsi" w:hAnsiTheme="minorHAnsi" w:cstheme="minorHAnsi"/>
-          <w:spacing w:val="-1"/>
-          <w:sz w:val="20"/>
-          <w:szCs w:val="20"/>
-        </w:rPr>
-        <w:t>customer flight</w:t>
-      </w:r>
-      <w:r>
-        <w:rPr>
-          <w:rFonts w:asciiTheme="minorHAnsi" w:hAnsiTheme="minorHAnsi" w:cstheme="minorHAnsi"/>
-          <w:spacing w:val="-1"/>
-          <w:sz w:val="20"/>
-          <w:szCs w:val="20"/>
-        </w:rPr>
-        <w:t>s</w:t>
-      </w:r>
-    </w:p>
-    <w:p>
-      <w:pPr>
-        <w:pStyle w:val="BodyText"/>
-        <w:numPr>
-          <w:ilvl w:val="0"/>
-          <w:numId w:val="9"/>
-        </w:numPr>
-        <w:kinsoku w:val="0"/>
-        <w:overflowPunct w:val="0"/>
-        <w:spacing w:line="245" w:lineRule="exact"/>
-        <w:rPr>
-          <w:rFonts w:asciiTheme="minorHAnsi" w:hAnsiTheme="minorHAnsi" w:cstheme="minorHAnsi"/>
-          <w:spacing w:val="-1"/>
-          <w:sz w:val="20"/>
-          <w:szCs w:val="20"/>
-        </w:rPr>
-      </w:pPr>
-      <w:r>
-        <w:rPr>
-          <w:rFonts w:asciiTheme="minorHAnsi" w:hAnsiTheme="minorHAnsi" w:cstheme="minorHAnsi"/>
-          <w:spacing w:val="-1"/>
-          <w:sz w:val="20"/>
-          <w:szCs w:val="20"/>
-        </w:rPr>
-        <w:t>Took passengers on</w:t>
-      </w:r>
-      <w:r>
-        <w:rPr>
-          <w:rFonts w:asciiTheme="minorHAnsi" w:hAnsiTheme="minorHAnsi" w:cstheme="minorHAnsi"/>
-          <w:spacing w:val="-1"/>
-          <w:sz w:val="20"/>
-          <w:szCs w:val="20"/>
-        </w:rPr>
-        <w:t xml:space="preserve"> safe and entertaining helicopter ride</w:t>
-      </w:r>
-      <w:r>
-        <w:rPr>
-          <w:rFonts w:asciiTheme="minorHAnsi" w:hAnsiTheme="minorHAnsi" w:cstheme="minorHAnsi"/>
-          <w:spacing w:val="-1"/>
-          <w:sz w:val="20"/>
-          <w:szCs w:val="20"/>
-        </w:rPr>
-        <w:t>s</w:t>
-      </w:r>
-      <w:r>
-        <w:rPr>
-          <w:rFonts w:asciiTheme="minorHAnsi" w:hAnsiTheme="minorHAnsi" w:cstheme="minorHAnsi"/>
-          <w:spacing w:val="-1"/>
-          <w:sz w:val="20"/>
-          <w:szCs w:val="20"/>
-        </w:rPr>
-        <w:t xml:space="preserve"> along the Miami beach</w:t>
       </w:r>
     </w:p>
     <w:p>
@@ -4758,6 +4511,119 @@
     </w:lvl>
   </w:abstractNum>
   <w:abstractNum w:abstractNumId="16" w15:restartNumberingAfterBreak="0">
+    <w:nsid w:val="367C00FD"/>
+    <w:multiLevelType w:val="hybridMultilevel"/>
+    <w:tmpl w:val="D5E2FFE8"/>
+    <w:lvl w:ilvl="0" w:tplc="04090001">
+      <w:start w:val="1"/>
+      <w:numFmt w:val="bullet"/>
+      <w:lvlText w:val=""/>
+      <w:lvlJc w:val="left"/>
+      <w:pPr>
+        <w:ind w:left="720" w:hanging="360"/>
+      </w:pPr>
+      <w:rPr>
+        <w:rFonts w:ascii="Symbol" w:hAnsi="Symbol" w:hint="default"/>
+      </w:rPr>
+    </w:lvl>
+    <w:lvl w:ilvl="1" w:tplc="04090003" w:tentative="1">
+      <w:start w:val="1"/>
+      <w:numFmt w:val="bullet"/>
+      <w:lvlText w:val="o"/>
+      <w:lvlJc w:val="left"/>
+      <w:pPr>
+        <w:ind w:left="1440" w:hanging="360"/>
+      </w:pPr>
+      <w:rPr>
+        <w:rFonts w:ascii="Courier New" w:hAnsi="Courier New" w:cs="Courier New" w:hint="default"/>
+      </w:rPr>
+    </w:lvl>
+    <w:lvl w:ilvl="2" w:tplc="04090005" w:tentative="1">
+      <w:start w:val="1"/>
+      <w:numFmt w:val="bullet"/>
+      <w:lvlText w:val=""/>
+      <w:lvlJc w:val="left"/>
+      <w:pPr>
+        <w:ind w:left="2160" w:hanging="360"/>
+      </w:pPr>
+      <w:rPr>
+        <w:rFonts w:ascii="Wingdings" w:hAnsi="Wingdings" w:hint="default"/>
+      </w:rPr>
+    </w:lvl>
+    <w:lvl w:ilvl="3" w:tplc="04090001" w:tentative="1">
+      <w:start w:val="1"/>
+      <w:numFmt w:val="bullet"/>
+      <w:lvlText w:val=""/>
+      <w:lvlJc w:val="left"/>
+      <w:pPr>
+        <w:ind w:left="2880" w:hanging="360"/>
+      </w:pPr>
+      <w:rPr>
+        <w:rFonts w:ascii="Symbol" w:hAnsi="Symbol" w:hint="default"/>
+      </w:rPr>
+    </w:lvl>
+    <w:lvl w:ilvl="4" w:tplc="04090003" w:tentative="1">
+      <w:start w:val="1"/>
+      <w:numFmt w:val="bullet"/>
+      <w:lvlText w:val="o"/>
+      <w:lvlJc w:val="left"/>
+      <w:pPr>
+        <w:ind w:left="3600" w:hanging="360"/>
+      </w:pPr>
+      <w:rPr>
+        <w:rFonts w:ascii="Courier New" w:hAnsi="Courier New" w:cs="Courier New" w:hint="default"/>
+      </w:rPr>
+    </w:lvl>
+    <w:lvl w:ilvl="5" w:tplc="04090005" w:tentative="1">
+      <w:start w:val="1"/>
+      <w:numFmt w:val="bullet"/>
+      <w:lvlText w:val=""/>
+      <w:lvlJc w:val="left"/>
+      <w:pPr>
+        <w:ind w:left="4320" w:hanging="360"/>
+      </w:pPr>
+      <w:rPr>
+        <w:rFonts w:ascii="Wingdings" w:hAnsi="Wingdings" w:hint="default"/>
+      </w:rPr>
+    </w:lvl>
+    <w:lvl w:ilvl="6" w:tplc="04090001" w:tentative="1">
+      <w:start w:val="1"/>
+      <w:numFmt w:val="bullet"/>
+      <w:lvlText w:val=""/>
+      <w:lvlJc w:val="left"/>
+      <w:pPr>
+        <w:ind w:left="5040" w:hanging="360"/>
+      </w:pPr>
+      <w:rPr>
+        <w:rFonts w:ascii="Symbol" w:hAnsi="Symbol" w:hint="default"/>
+      </w:rPr>
+    </w:lvl>
+    <w:lvl w:ilvl="7" w:tplc="04090003" w:tentative="1">
+      <w:start w:val="1"/>
+      <w:numFmt w:val="bullet"/>
+      <w:lvlText w:val="o"/>
+      <w:lvlJc w:val="left"/>
+      <w:pPr>
+        <w:ind w:left="5760" w:hanging="360"/>
+      </w:pPr>
+      <w:rPr>
+        <w:rFonts w:ascii="Courier New" w:hAnsi="Courier New" w:cs="Courier New" w:hint="default"/>
+      </w:rPr>
+    </w:lvl>
+    <w:lvl w:ilvl="8" w:tplc="04090005" w:tentative="1">
+      <w:start w:val="1"/>
+      <w:numFmt w:val="bullet"/>
+      <w:lvlText w:val=""/>
+      <w:lvlJc w:val="left"/>
+      <w:pPr>
+        <w:ind w:left="6480" w:hanging="360"/>
+      </w:pPr>
+      <w:rPr>
+        <w:rFonts w:ascii="Wingdings" w:hAnsi="Wingdings" w:hint="default"/>
+      </w:rPr>
+    </w:lvl>
+  </w:abstractNum>
+  <w:abstractNum w:abstractNumId="17" w15:restartNumberingAfterBreak="0">
     <w:nsid w:val="3EB14E66"/>
     <w:multiLevelType w:val="hybridMultilevel"/>
     <w:tmpl w:val="EDCC3D8A"/>
@@ -4870,7 +4736,7 @@
       </w:rPr>
     </w:lvl>
   </w:abstractNum>
-  <w:abstractNum w:abstractNumId="17" w15:restartNumberingAfterBreak="0">
+  <w:abstractNum w:abstractNumId="18" w15:restartNumberingAfterBreak="0">
     <w:nsid w:val="4839089D"/>
     <w:multiLevelType w:val="hybridMultilevel"/>
     <w:tmpl w:val="1A92CDFC"/>
@@ -4983,7 +4849,7 @@
       </w:rPr>
     </w:lvl>
   </w:abstractNum>
-  <w:abstractNum w:abstractNumId="18" w15:restartNumberingAfterBreak="0">
+  <w:abstractNum w:abstractNumId="19" w15:restartNumberingAfterBreak="0">
     <w:nsid w:val="48674F4B"/>
     <w:multiLevelType w:val="hybridMultilevel"/>
     <w:tmpl w:val="70583A76"/>
@@ -5096,7 +4962,7 @@
       </w:rPr>
     </w:lvl>
   </w:abstractNum>
-  <w:abstractNum w:abstractNumId="19" w15:restartNumberingAfterBreak="0">
+  <w:abstractNum w:abstractNumId="20" w15:restartNumberingAfterBreak="0">
     <w:nsid w:val="4A50162B"/>
     <w:multiLevelType w:val="hybridMultilevel"/>
     <w:tmpl w:val="6930ECAE"/>
@@ -5209,7 +5075,7 @@
       </w:rPr>
     </w:lvl>
   </w:abstractNum>
-  <w:abstractNum w:abstractNumId="20" w15:restartNumberingAfterBreak="0">
+  <w:abstractNum w:abstractNumId="21" w15:restartNumberingAfterBreak="0">
     <w:nsid w:val="4D851DC1"/>
     <w:multiLevelType w:val="hybridMultilevel"/>
     <w:tmpl w:val="80C6C1E2"/>
@@ -5322,7 +5188,7 @@
       </w:rPr>
     </w:lvl>
   </w:abstractNum>
-  <w:abstractNum w:abstractNumId="21" w15:restartNumberingAfterBreak="0">
+  <w:abstractNum w:abstractNumId="22" w15:restartNumberingAfterBreak="0">
     <w:nsid w:val="51B72C35"/>
     <w:multiLevelType w:val="hybridMultilevel"/>
     <w:tmpl w:val="398AC6FA"/>
@@ -5435,7 +5301,7 @@
       </w:rPr>
     </w:lvl>
   </w:abstractNum>
-  <w:abstractNum w:abstractNumId="22" w15:restartNumberingAfterBreak="0">
+  <w:abstractNum w:abstractNumId="23" w15:restartNumberingAfterBreak="0">
     <w:nsid w:val="54FA459B"/>
     <w:multiLevelType w:val="hybridMultilevel"/>
     <w:tmpl w:val="4810F6B8"/>
@@ -5561,7 +5427,7 @@
     <w:abstractNumId w:val="14"/>
   </w:num>
   <w:num w:numId="5">
-    <w:abstractNumId w:val="22"/>
+    <w:abstractNumId w:val="23"/>
   </w:num>
   <w:num w:numId="6">
     <w:abstractNumId w:val="8"/>
@@ -5570,7 +5436,7 @@
     <w:abstractNumId w:val="15"/>
   </w:num>
   <w:num w:numId="8">
-    <w:abstractNumId w:val="20"/>
+    <w:abstractNumId w:val="21"/>
   </w:num>
   <w:num w:numId="9">
     <w:abstractNumId w:val="9"/>
@@ -5591,16 +5457,16 @@
     <w:abstractNumId w:val="1"/>
   </w:num>
   <w:num w:numId="15">
-    <w:abstractNumId w:val="17"/>
+    <w:abstractNumId w:val="18"/>
   </w:num>
   <w:num w:numId="16">
     <w:abstractNumId w:val="13"/>
   </w:num>
   <w:num w:numId="17">
-    <w:abstractNumId w:val="19"/>
+    <w:abstractNumId w:val="20"/>
   </w:num>
   <w:num w:numId="18">
-    <w:abstractNumId w:val="18"/>
+    <w:abstractNumId w:val="19"/>
   </w:num>
   <w:num w:numId="19">
     <w:abstractNumId w:val="11"/>
@@ -5612,10 +5478,13 @@
     <w:abstractNumId w:val="7"/>
   </w:num>
   <w:num w:numId="22">
-    <w:abstractNumId w:val="16"/>
+    <w:abstractNumId w:val="17"/>
   </w:num>
   <w:num w:numId="23">
-    <w:abstractNumId w:val="21"/>
+    <w:abstractNumId w:val="22"/>
+  </w:num>
+  <w:num w:numId="24">
+    <w:abstractNumId w:val="16"/>
   </w:num>
 </w:numbering>
 </file>
@@ -6065,7 +5934,6 @@
   <w:style w:type="character" w:default="1" w:styleId="DefaultParagraphFont">
     <w:name w:val="Default Paragraph Font"/>
     <w:uiPriority w:val="1"/>
-    <w:semiHidden/>
     <w:unhideWhenUsed/>
   </w:style>
   <w:style w:type="table" w:default="1" w:styleId="TableNormal">

</xml_diff>